<commit_message>
lwg: Finalizing chapter 2, waiting reading
</commit_message>
<xml_diff>
--- a/story-lwg/Chapter 02.docx
+++ b/story-lwg/Chapter 02.docx
@@ -15,7 +15,44 @@
           <w:sz w:val="24"/>
           <w:lang w:val="en-GB"/>
         </w:rPr>
-        <w:t>It was the most beautiful day of the years, the sun shone in the clear sky, no clouds could be seen in the horizon and I was blocked at home, working.</w:t>
+        <w:t>It was the mo</w:t>
+      </w:r>
+      <w:r>
+        <w:rPr>
+          <w:sz w:val="24"/>
+          <w:lang w:val="en-GB"/>
+        </w:rPr>
+        <w:t>st beautiful day of the year</w:t>
+      </w:r>
+      <w:r>
+        <w:rPr>
+          <w:sz w:val="24"/>
+          <w:lang w:val="en-GB"/>
+        </w:rPr>
+        <w:t>.</w:t>
+      </w:r>
+    </w:p>
+    <w:p>
+      <w:pPr>
+        <w:spacing w:after="0"/>
+        <w:rPr>
+          <w:sz w:val="24"/>
+          <w:lang w:val="en-GB"/>
+        </w:rPr>
+      </w:pPr>
+      <w:r>
+        <w:rPr>
+          <w:sz w:val="24"/>
+          <w:lang w:val="en-GB"/>
+        </w:rPr>
+        <w:t>T</w:t>
+      </w:r>
+      <w:r>
+        <w:rPr>
+          <w:sz w:val="24"/>
+          <w:lang w:val="en-GB"/>
+        </w:rPr>
+        <w:t>he sun shone in the clear sky, no clouds could be seen in the horizon and I was blocked at home, working.</w:t>
       </w:r>
     </w:p>
     <w:p>
@@ -47,6 +84,22 @@
           <w:sz w:val="24"/>
           <w:lang w:val="en-GB"/>
         </w:rPr>
+        <w:t>I was sleepy as hell.</w:t>
+      </w:r>
+    </w:p>
+    <w:p>
+      <w:pPr>
+        <w:spacing w:after="0"/>
+        <w:rPr>
+          <w:sz w:val="24"/>
+          <w:lang w:val="en-GB"/>
+        </w:rPr>
+      </w:pPr>
+      <w:r>
+        <w:rPr>
+          <w:sz w:val="24"/>
+          <w:lang w:val="en-GB"/>
+        </w:rPr>
         <w:t>Mine is the hardest job ever, and everyone should admit it.</w:t>
       </w:r>
     </w:p>
@@ -63,7 +116,56 @@
           <w:sz w:val="24"/>
           <w:lang w:val="en-GB"/>
         </w:rPr>
-        <w:t>I have always hated whiny people, and I especially go mad when they think their lives suck because of trivial issues when I am sitting here trying to figure out how the universe works.</w:t>
+        <w:t xml:space="preserve">I have always hated whiny people, </w:t>
+      </w:r>
+      <w:r>
+        <w:rPr>
+          <w:sz w:val="24"/>
+          <w:lang w:val="en-GB"/>
+        </w:rPr>
+        <w:t>but</w:t>
+      </w:r>
+      <w:r>
+        <w:rPr>
+          <w:sz w:val="24"/>
+          <w:lang w:val="en-GB"/>
+        </w:rPr>
+        <w:t xml:space="preserve"> I especially </w:t>
+      </w:r>
+      <w:r>
+        <w:rPr>
+          <w:sz w:val="24"/>
+          <w:lang w:val="en-GB"/>
+        </w:rPr>
+        <w:t>went</w:t>
+      </w:r>
+      <w:r>
+        <w:rPr>
+          <w:sz w:val="24"/>
+          <w:lang w:val="en-GB"/>
+        </w:rPr>
+        <w:t xml:space="preserve"> mad when they </w:t>
+      </w:r>
+      <w:r>
+        <w:rPr>
+          <w:sz w:val="24"/>
+          <w:lang w:val="en-GB"/>
+        </w:rPr>
+        <w:t xml:space="preserve">would </w:t>
+      </w:r>
+      <w:r>
+        <w:rPr>
+          <w:sz w:val="24"/>
+          <w:lang w:val="en-GB"/>
+        </w:rPr>
+        <w:t>think their lives suck because of trivial issues when I am sitting here</w:t>
+      </w:r>
+      <w:r>
+        <w:rPr>
+          <w:sz w:val="24"/>
+          <w:lang w:val="en-GB"/>
+        </w:rPr>
+        <w:t>, trying to figure out the universe.</w:t>
       </w:r>
     </w:p>
     <w:p>
@@ -173,7 +275,38 @@
           <w:sz w:val="24"/>
           <w:lang w:val="en-GB"/>
         </w:rPr>
-        <w:t>According to her, if I have a girlfriend it’s because she was busy working when I was a child and I started developing the need of a female figure in my life.</w:t>
+        <w:t xml:space="preserve">According to her, if I have a girlfriend it’s because she was busy working when I was a child and I started developing the need of a </w:t>
+      </w:r>
+      <w:r>
+        <w:rPr>
+          <w:i/>
+          <w:sz w:val="24"/>
+          <w:lang w:val="en-GB"/>
+        </w:rPr>
+        <w:t>female figure</w:t>
+      </w:r>
+      <w:r>
+        <w:rPr>
+          <w:sz w:val="24"/>
+          <w:lang w:val="en-GB"/>
+        </w:rPr>
+        <w:t xml:space="preserve"> in my life.</w:t>
+      </w:r>
+    </w:p>
+    <w:p>
+      <w:pPr>
+        <w:spacing w:after="0"/>
+        <w:rPr>
+          <w:sz w:val="24"/>
+          <w:lang w:val="en-GB"/>
+        </w:rPr>
+      </w:pPr>
+      <w:r>
+        <w:rPr>
+          <w:sz w:val="24"/>
+          <w:lang w:val="en-GB"/>
+        </w:rPr>
+        <w:t>That’s gross, mom.</w:t>
       </w:r>
     </w:p>
     <w:p>
@@ -196,7 +329,7 @@
           <w:sz w:val="24"/>
           <w:lang w:val="en-GB"/>
         </w:rPr>
-        <w:t>I wear comfortable clothes instead of her gracious dresses because</w:t>
+        <w:t>I wear comfortable clothes instead of her gracious dresses</w:t>
       </w:r>
       <w:r>
         <w:rPr>
@@ -210,7 +343,21 @@
           <w:sz w:val="24"/>
           <w:lang w:val="en-GB"/>
         </w:rPr>
-        <w:t xml:space="preserve"> I am scared of the judgment that people mi</w:t>
+        <w:t xml:space="preserve"> </w:t>
+      </w:r>
+      <w:r>
+        <w:rPr>
+          <w:sz w:val="24"/>
+          <w:lang w:val="en-GB"/>
+        </w:rPr>
+        <w:t xml:space="preserve">that </w:t>
+      </w:r>
+      <w:r>
+        <w:rPr>
+          <w:sz w:val="24"/>
+          <w:lang w:val="en-GB"/>
+        </w:rPr>
+        <w:t>I am scared of the judgment that people mi</w:t>
       </w:r>
       <w:r>
         <w:rPr>
@@ -233,7 +380,51 @@
           <w:sz w:val="24"/>
           <w:lang w:val="en-GB"/>
         </w:rPr>
-        <w:t xml:space="preserve">If I want to take physics at university is because of my </w:t>
+        <w:t xml:space="preserve">If I want to take physics at university </w:t>
+      </w:r>
+      <w:r>
+        <w:rPr>
+          <w:sz w:val="24"/>
+          <w:lang w:val="en-GB"/>
+        </w:rPr>
+        <w:t>– she says – it’s because of my need to get things ordered when they’re not</w:t>
+      </w:r>
+      <w:r>
+        <w:rPr>
+          <w:sz w:val="24"/>
+          <w:lang w:val="en-GB"/>
+        </w:rPr>
+        <w:t>.</w:t>
+      </w:r>
+    </w:p>
+    <w:p>
+      <w:pPr>
+        <w:spacing w:after="0"/>
+        <w:rPr>
+          <w:sz w:val="24"/>
+          <w:lang w:val="en-GB"/>
+        </w:rPr>
+      </w:pPr>
+      <w:r>
+        <w:rPr>
+          <w:sz w:val="24"/>
+          <w:lang w:val="en-GB"/>
+        </w:rPr>
+        <w:t>How do I explain to a psychologist that I act the way I do</w:t>
+      </w:r>
+      <w:r>
+        <w:rPr>
+          <w:sz w:val="24"/>
+          <w:lang w:val="en-GB"/>
+        </w:rPr>
+        <w:t>…</w:t>
+      </w:r>
+      <w:r>
+        <w:rPr>
+          <w:sz w:val="24"/>
+          <w:lang w:val="en-GB"/>
+        </w:rPr>
+        <w:t xml:space="preserve"> just because I </w:t>
       </w:r>
       <w:r>
         <w:rPr>
@@ -241,7 +432,129 @@
           <w:sz w:val="24"/>
           <w:lang w:val="en-GB"/>
         </w:rPr>
-        <w:t>need of determinism</w:t>
+        <w:t>want</w:t>
+      </w:r>
+      <w:r>
+        <w:rPr>
+          <w:sz w:val="24"/>
+          <w:lang w:val="en-GB"/>
+        </w:rPr>
+        <w:t xml:space="preserve"> to?</w:t>
+      </w:r>
+    </w:p>
+    <w:p>
+      <w:pPr>
+        <w:spacing w:after="0"/>
+        <w:rPr>
+          <w:sz w:val="24"/>
+          <w:lang w:val="en-GB"/>
+        </w:rPr>
+      </w:pPr>
+      <w:r>
+        <w:rPr>
+          <w:sz w:val="24"/>
+          <w:lang w:val="en-GB"/>
+        </w:rPr>
+        <w:t xml:space="preserve">The sound of the doorbell ringing interrupted my musings and I </w:t>
+      </w:r>
+      <w:r>
+        <w:rPr>
+          <w:sz w:val="24"/>
+          <w:lang w:val="en-GB"/>
+        </w:rPr>
+        <w:t>sleepily dragged myself</w:t>
+      </w:r>
+      <w:r>
+        <w:rPr>
+          <w:sz w:val="24"/>
+          <w:lang w:val="en-GB"/>
+        </w:rPr>
+        <w:t xml:space="preserve"> towards the door, recognizing my mother </w:t>
+      </w:r>
+      <w:r>
+        <w:rPr>
+          <w:sz w:val="24"/>
+          <w:lang w:val="en-GB"/>
+        </w:rPr>
+        <w:t>through the peephole.</w:t>
+      </w:r>
+    </w:p>
+    <w:p>
+      <w:pPr>
+        <w:spacing w:after="0"/>
+        <w:rPr>
+          <w:sz w:val="24"/>
+          <w:lang w:val="en-GB"/>
+        </w:rPr>
+      </w:pPr>
+      <w:r>
+        <w:rPr>
+          <w:sz w:val="24"/>
+          <w:lang w:val="en-GB"/>
+        </w:rPr>
+        <w:t>Speaking of the devil.</w:t>
+      </w:r>
+    </w:p>
+    <w:p>
+      <w:pPr>
+        <w:spacing w:after="0"/>
+        <w:rPr>
+          <w:sz w:val="24"/>
+          <w:lang w:val="en-GB"/>
+        </w:rPr>
+      </w:pPr>
+      <w:r>
+        <w:rPr>
+          <w:sz w:val="24"/>
+          <w:lang w:val="en-GB"/>
+        </w:rPr>
+        <w:t xml:space="preserve">She’d probably </w:t>
+      </w:r>
+      <w:r>
+        <w:rPr>
+          <w:sz w:val="24"/>
+          <w:lang w:val="en-GB"/>
+        </w:rPr>
+        <w:t>come to bawl me out for having broken her laptop.</w:t>
+      </w:r>
+    </w:p>
+    <w:p>
+      <w:pPr>
+        <w:spacing w:after="0"/>
+        <w:rPr>
+          <w:sz w:val="24"/>
+          <w:lang w:val="en-GB"/>
+        </w:rPr>
+      </w:pPr>
+      <w:r>
+        <w:rPr>
+          <w:sz w:val="24"/>
+          <w:lang w:val="en-GB"/>
+        </w:rPr>
+        <w:t xml:space="preserve">“Hi, mom” – I mumbled, raising my gaze towards my mom. </w:t>
+      </w:r>
+    </w:p>
+    <w:p>
+      <w:pPr>
+        <w:spacing w:after="0"/>
+        <w:rPr>
+          <w:sz w:val="24"/>
+          <w:lang w:val="en-GB"/>
+        </w:rPr>
+      </w:pPr>
+      <w:r>
+        <w:rPr>
+          <w:sz w:val="24"/>
+          <w:lang w:val="en-GB"/>
+        </w:rPr>
+        <w:t>But when I looked towards her, my eyes matched with those of another person who stood beside her</w:t>
+      </w:r>
+      <w:r>
+        <w:rPr>
+          <w:sz w:val="24"/>
+          <w:lang w:val="en-GB"/>
+        </w:rPr>
+        <w:t xml:space="preserve"> with a huge smile painted on her face</w:t>
       </w:r>
       <w:r>
         <w:rPr>
@@ -264,93 +577,6 @@
           <w:sz w:val="24"/>
           <w:lang w:val="en-GB"/>
         </w:rPr>
-        <w:t>How do I explain to a psychologist that I act the way I do just because I want to?</w:t>
-      </w:r>
-    </w:p>
-    <w:p>
-      <w:pPr>
-        <w:spacing w:after="0"/>
-        <w:rPr>
-          <w:sz w:val="24"/>
-          <w:lang w:val="en-GB"/>
-        </w:rPr>
-      </w:pPr>
-      <w:r>
-        <w:rPr>
-          <w:sz w:val="24"/>
-          <w:lang w:val="en-GB"/>
-        </w:rPr>
-        <w:t>The sound of the doorbell ringing interrupted my musings and I walked towards the door, recognizing my mother on the other side of the door.</w:t>
-      </w:r>
-    </w:p>
-    <w:p>
-      <w:pPr>
-        <w:spacing w:after="0"/>
-        <w:rPr>
-          <w:sz w:val="24"/>
-          <w:lang w:val="en-GB"/>
-        </w:rPr>
-      </w:pPr>
-      <w:r>
-        <w:rPr>
-          <w:sz w:val="24"/>
-          <w:lang w:val="en-GB"/>
-        </w:rPr>
-        <w:t>Speaking of the devil.</w:t>
-      </w:r>
-    </w:p>
-    <w:p>
-      <w:pPr>
-        <w:spacing w:after="0"/>
-        <w:rPr>
-          <w:sz w:val="24"/>
-          <w:lang w:val="en-GB"/>
-        </w:rPr>
-      </w:pPr>
-      <w:r>
-        <w:rPr>
-          <w:sz w:val="24"/>
-          <w:lang w:val="en-GB"/>
-        </w:rPr>
-        <w:t xml:space="preserve">She’d probably </w:t>
-      </w:r>
-      <w:r>
-        <w:rPr>
-          <w:sz w:val="24"/>
-          <w:lang w:val="en-GB"/>
-        </w:rPr>
-        <w:t>come to bawl me out for having broken her laptop.</w:t>
-      </w:r>
-    </w:p>
-    <w:p>
-      <w:pPr>
-        <w:spacing w:after="0"/>
-        <w:rPr>
-          <w:sz w:val="24"/>
-          <w:lang w:val="en-GB"/>
-        </w:rPr>
-      </w:pPr>
-      <w:r>
-        <w:rPr>
-          <w:sz w:val="24"/>
-          <w:lang w:val="en-GB"/>
-        </w:rPr>
-        <w:t>“Hi, mom” – I mumbled, raising my gaze towards my mom. But when I looked towards her, my eyes matched with those of another person who stood beside her.</w:t>
-      </w:r>
-    </w:p>
-    <w:p>
-      <w:pPr>
-        <w:spacing w:after="0"/>
-        <w:rPr>
-          <w:sz w:val="24"/>
-          <w:lang w:val="en-GB"/>
-        </w:rPr>
-      </w:pPr>
-      <w:r>
-        <w:rPr>
-          <w:sz w:val="24"/>
-          <w:lang w:val="en-GB"/>
-        </w:rPr>
         <w:t>It was a very young girl, a few years younger than me.</w:t>
       </w:r>
     </w:p>
@@ -533,23 +759,69 @@
           <w:sz w:val="24"/>
           <w:lang w:val="en-GB"/>
         </w:rPr>
-        <w:t>“Could you excuse us for a moment, Sunny” – I hissed – “I need to exchange a few words with my mother, privately” – I said.</w:t>
-      </w:r>
-    </w:p>
-    <w:p>
-      <w:pPr>
-        <w:spacing w:after="0"/>
-        <w:rPr>
-          <w:sz w:val="24"/>
-          <w:lang w:val="en-GB"/>
-        </w:rPr>
-      </w:pPr>
-      <w:r>
-        <w:rPr>
-          <w:sz w:val="24"/>
-          <w:lang w:val="en-GB"/>
-        </w:rPr>
-        <w:t>Mom and I headed towards the kitchen and Sunny just settled on the sofa.</w:t>
+        <w:t>“Could you excuse us for a moment, Sunny” – I hissed – “I need to exch</w:t>
+      </w:r>
+      <w:r>
+        <w:rPr>
+          <w:sz w:val="24"/>
+          <w:lang w:val="en-GB"/>
+        </w:rPr>
+        <w:t>ange a few words with my mother</w:t>
+      </w:r>
+      <w:r>
+        <w:rPr>
+          <w:sz w:val="24"/>
+          <w:lang w:val="en-GB"/>
+        </w:rPr>
+        <w:t>” – I said.</w:t>
+      </w:r>
+    </w:p>
+    <w:p>
+      <w:pPr>
+        <w:spacing w:after="0"/>
+        <w:rPr>
+          <w:sz w:val="24"/>
+          <w:lang w:val="en-GB"/>
+        </w:rPr>
+      </w:pPr>
+      <w:r>
+        <w:rPr>
+          <w:i/>
+          <w:sz w:val="24"/>
+          <w:lang w:val="en-GB"/>
+        </w:rPr>
+        <w:t>Privately</w:t>
+      </w:r>
+      <w:r>
+        <w:rPr>
+          <w:sz w:val="24"/>
+          <w:lang w:val="en-GB"/>
+        </w:rPr>
+        <w:t xml:space="preserve"> – I mentally added, looking at my mom’s eyes.</w:t>
+      </w:r>
+    </w:p>
+    <w:p>
+      <w:pPr>
+        <w:spacing w:after="0"/>
+        <w:rPr>
+          <w:sz w:val="24"/>
+          <w:lang w:val="en-GB"/>
+        </w:rPr>
+      </w:pPr>
+      <w:r>
+        <w:rPr>
+          <w:sz w:val="24"/>
+          <w:lang w:val="en-GB"/>
+        </w:rPr>
+        <w:lastRenderedPageBreak/>
+        <w:t>Mom and I headed towards the kitchen and</w:t>
+      </w:r>
+      <w:r>
+        <w:rPr>
+          <w:sz w:val="24"/>
+          <w:lang w:val="en-GB"/>
+        </w:rPr>
+        <w:t xml:space="preserve"> Sunny just settled on the sofa, cosily leaning her feet on the pouf near my sofa.</w:t>
       </w:r>
     </w:p>
     <w:p>
@@ -581,46 +853,725 @@
           <w:sz w:val="24"/>
           <w:lang w:val="en-GB"/>
         </w:rPr>
-        <w:t>“Are you crazy?” – I shouted – “We don’t need a baby sitter, I’ve always taken perfect care of Yoona. Are you trying to humiliate me in front of her?”</w:t>
-      </w:r>
-    </w:p>
-    <w:p>
-      <w:pPr>
-        <w:spacing w:after="0"/>
-        <w:rPr>
-          <w:sz w:val="24"/>
-          <w:lang w:val="en-GB"/>
-        </w:rPr>
-      </w:pPr>
-      <w:r>
-        <w:rPr>
-          <w:sz w:val="24"/>
-          <w:lang w:val="en-GB"/>
-        </w:rPr>
-        <w:t>“Calm down, please” – She whispered.</w:t>
-      </w:r>
-    </w:p>
-    <w:p>
-      <w:pPr>
-        <w:spacing w:after="0"/>
-        <w:rPr>
-          <w:sz w:val="24"/>
-          <w:lang w:val="en-GB"/>
-        </w:rPr>
-      </w:pPr>
-      <w:r>
-        <w:rPr>
-          <w:sz w:val="24"/>
-          <w:lang w:val="en-GB"/>
-        </w:rPr>
-        <w:t>I tr</w:t>
-      </w:r>
-      <w:r>
-        <w:rPr>
-          <w:sz w:val="24"/>
-          <w:lang w:val="en-GB"/>
-        </w:rPr>
-        <w:t>ied to do so, and she continued.</w:t>
+        <w:t xml:space="preserve">“Are you crazy?” – I shouted – “We don’t need a baby sitter, I’ve always taken perfect care of Yoona. </w:t>
+      </w:r>
+      <w:r>
+        <w:rPr>
+          <w:sz w:val="24"/>
+          <w:lang w:val="en-GB"/>
+        </w:rPr>
+        <w:t>What are you doing?”</w:t>
+      </w:r>
+    </w:p>
+    <w:p>
+      <w:pPr>
+        <w:spacing w:after="0"/>
+        <w:rPr>
+          <w:sz w:val="24"/>
+          <w:lang w:val="en-GB"/>
+        </w:rPr>
+      </w:pPr>
+      <w:r>
+        <w:rPr>
+          <w:sz w:val="24"/>
+          <w:lang w:val="en-GB"/>
+        </w:rPr>
+        <w:t xml:space="preserve">“Perfect </w:t>
+      </w:r>
+      <w:r>
+        <w:rPr>
+          <w:sz w:val="24"/>
+          <w:lang w:val="en-GB"/>
+        </w:rPr>
+        <w:t>care” – She syllabicated, in a half laugh.</w:t>
+      </w:r>
+    </w:p>
+    <w:p>
+      <w:pPr>
+        <w:spacing w:after="0"/>
+        <w:rPr>
+          <w:sz w:val="24"/>
+          <w:lang w:val="en-GB"/>
+        </w:rPr>
+      </w:pPr>
+      <w:r>
+        <w:rPr>
+          <w:sz w:val="24"/>
+          <w:lang w:val="en-GB"/>
+        </w:rPr>
+        <w:t>“</w:t>
+      </w:r>
+      <w:r>
+        <w:rPr>
+          <w:sz w:val="24"/>
+          <w:lang w:val="en-GB"/>
+        </w:rPr>
+        <w:t>You and I, maybe, have different standards when it comes to ‘</w:t>
+      </w:r>
+      <w:r>
+        <w:rPr>
+          <w:i/>
+          <w:sz w:val="24"/>
+          <w:lang w:val="en-GB"/>
+        </w:rPr>
+        <w:t>tak</w:t>
+      </w:r>
+      <w:r>
+        <w:rPr>
+          <w:i/>
+          <w:sz w:val="24"/>
+          <w:lang w:val="en-GB"/>
+        </w:rPr>
+        <w:t>ing</w:t>
+      </w:r>
+      <w:r>
+        <w:rPr>
+          <w:i/>
+          <w:sz w:val="24"/>
+          <w:lang w:val="en-GB"/>
+        </w:rPr>
+        <w:t xml:space="preserve"> perfec</w:t>
+      </w:r>
+      <w:r>
+        <w:rPr>
+          <w:i/>
+          <w:sz w:val="24"/>
+          <w:lang w:val="en-GB"/>
+        </w:rPr>
+        <w:t>t car</w:t>
+      </w:r>
+      <w:r>
+        <w:rPr>
+          <w:sz w:val="24"/>
+          <w:lang w:val="en-GB"/>
+        </w:rPr>
+        <w:t>e’ of someone” – She said – “You dropped eggs on the floor…”</w:t>
+      </w:r>
+      <w:r>
+        <w:rPr>
+          <w:sz w:val="24"/>
+          <w:lang w:val="en-GB"/>
+        </w:rPr>
+        <w:t xml:space="preserve"> – She began.</w:t>
+      </w:r>
+    </w:p>
+    <w:p>
+      <w:pPr>
+        <w:spacing w:after="0"/>
+        <w:rPr>
+          <w:sz w:val="24"/>
+          <w:lang w:val="en-GB"/>
+        </w:rPr>
+      </w:pPr>
+      <w:r>
+        <w:rPr>
+          <w:sz w:val="24"/>
+          <w:lang w:val="en-GB"/>
+        </w:rPr>
+        <w:t>“</w:t>
+      </w:r>
+      <w:r>
+        <w:rPr>
+          <w:sz w:val="24"/>
+          <w:lang w:val="en-GB"/>
+        </w:rPr>
+        <w:t>Ok, but that’s just…</w:t>
+      </w:r>
+      <w:r>
+        <w:rPr>
+          <w:sz w:val="24"/>
+          <w:lang w:val="en-GB"/>
+        </w:rPr>
+        <w:t>”</w:t>
+      </w:r>
+    </w:p>
+    <w:p>
+      <w:pPr>
+        <w:spacing w:after="0"/>
+        <w:rPr>
+          <w:sz w:val="24"/>
+          <w:lang w:val="en-GB"/>
+        </w:rPr>
+      </w:pPr>
+      <w:r>
+        <w:rPr>
+          <w:sz w:val="24"/>
+          <w:lang w:val="en-GB"/>
+        </w:rPr>
+        <w:t>“You almost killed your sister” – She added – “And then you watered my laptop</w:t>
+      </w:r>
+      <w:r>
+        <w:rPr>
+          <w:sz w:val="24"/>
+          <w:lang w:val="en-GB"/>
+        </w:rPr>
+        <w:t xml:space="preserve"> and made useless two months of efforts in my research</w:t>
+      </w:r>
+      <w:r>
+        <w:rPr>
+          <w:sz w:val="24"/>
+          <w:lang w:val="en-GB"/>
+        </w:rPr>
+        <w:t>”.</w:t>
+      </w:r>
+    </w:p>
+    <w:p>
+      <w:pPr>
+        <w:spacing w:after="0"/>
+        <w:rPr>
+          <w:sz w:val="24"/>
+          <w:lang w:val="en-GB"/>
+        </w:rPr>
+      </w:pPr>
+      <w:r>
+        <w:rPr>
+          <w:sz w:val="24"/>
+          <w:lang w:val="en-GB"/>
+        </w:rPr>
+        <w:t>I felt the blush growing in my cheeks.</w:t>
+      </w:r>
+    </w:p>
+    <w:p>
+      <w:pPr>
+        <w:spacing w:after="0"/>
+        <w:rPr>
+          <w:sz w:val="24"/>
+          <w:lang w:val="en-GB"/>
+        </w:rPr>
+      </w:pPr>
+      <w:r>
+        <w:rPr>
+          <w:sz w:val="24"/>
+          <w:lang w:val="en-GB"/>
+        </w:rPr>
+        <w:t>“</w:t>
+      </w:r>
+      <w:r>
+        <w:rPr>
+          <w:sz w:val="24"/>
+          <w:lang w:val="en-GB"/>
+        </w:rPr>
+        <w:t>Yes, but I didn’t mean to…</w:t>
+      </w:r>
+      <w:r>
+        <w:rPr>
+          <w:sz w:val="24"/>
+          <w:lang w:val="en-GB"/>
+        </w:rPr>
+        <w:t>”</w:t>
+      </w:r>
+    </w:p>
+    <w:p>
+      <w:pPr>
+        <w:spacing w:after="0"/>
+        <w:rPr>
+          <w:sz w:val="24"/>
+          <w:lang w:val="en-GB"/>
+        </w:rPr>
+      </w:pPr>
+      <w:r>
+        <w:rPr>
+          <w:sz w:val="24"/>
+          <w:lang w:val="en-GB"/>
+        </w:rPr>
+        <w:t>“</w:t>
+      </w:r>
+      <w:r>
+        <w:rPr>
+          <w:sz w:val="24"/>
+          <w:lang w:val="en-GB"/>
+        </w:rPr>
+        <w:t>And do you want to talk about last month when you were about to…”</w:t>
+      </w:r>
+    </w:p>
+    <w:p>
+      <w:pPr>
+        <w:spacing w:after="0"/>
+        <w:rPr>
+          <w:sz w:val="24"/>
+          <w:lang w:val="en-GB"/>
+        </w:rPr>
+      </w:pPr>
+      <w:r>
+        <w:rPr>
+          <w:sz w:val="24"/>
+          <w:lang w:val="en-GB"/>
+        </w:rPr>
+        <w:t>“Shut up” – I interrupted, exasperated – “Ok, I get it, I am a huge mess. But this doesn’t change that I don’t want a baby sitter hopping around in my house” – I complained.</w:t>
+      </w:r>
+    </w:p>
+    <w:p>
+      <w:pPr>
+        <w:spacing w:after="0"/>
+        <w:rPr>
+          <w:sz w:val="24"/>
+          <w:lang w:val="en-GB"/>
+        </w:rPr>
+      </w:pPr>
+      <w:r>
+        <w:rPr>
+          <w:sz w:val="24"/>
+          <w:lang w:val="en-GB"/>
+        </w:rPr>
+        <w:t>“Maybe you’re just afraid that someone else might steal your place of big sister”.</w:t>
+      </w:r>
+    </w:p>
+    <w:p>
+      <w:pPr>
+        <w:spacing w:after="0"/>
+        <w:rPr>
+          <w:sz w:val="24"/>
+          <w:lang w:val="en-GB"/>
+        </w:rPr>
+      </w:pPr>
+      <w:r>
+        <w:rPr>
+          <w:sz w:val="24"/>
+          <w:lang w:val="en-GB"/>
+        </w:rPr>
+        <w:t>See, my mother always does that.</w:t>
+      </w:r>
+    </w:p>
+    <w:p>
+      <w:pPr>
+        <w:spacing w:after="0"/>
+        <w:rPr>
+          <w:sz w:val="24"/>
+          <w:lang w:val="en-GB"/>
+        </w:rPr>
+      </w:pPr>
+      <w:r>
+        <w:rPr>
+          <w:sz w:val="24"/>
+          <w:lang w:val="en-GB"/>
+        </w:rPr>
+        <w:t>S</w:t>
+      </w:r>
+      <w:r>
+        <w:rPr>
+          <w:sz w:val="24"/>
+          <w:lang w:val="en-GB"/>
+        </w:rPr>
+        <w:t xml:space="preserve">he comes here, summarizing all my flaws and telling me that a weird </w:t>
+      </w:r>
+      <w:r>
+        <w:rPr>
+          <w:sz w:val="24"/>
+          <w:lang w:val="en-GB"/>
+        </w:rPr>
+        <w:t>teenager</w:t>
+      </w:r>
+      <w:r>
+        <w:rPr>
+          <w:sz w:val="24"/>
+          <w:lang w:val="en-GB"/>
+        </w:rPr>
+        <w:t xml:space="preserve"> is going to babysit my sister, </w:t>
+      </w:r>
+      <w:r>
+        <w:rPr>
+          <w:i/>
+          <w:sz w:val="24"/>
+          <w:lang w:val="en-GB"/>
+        </w:rPr>
+        <w:t>but I’m the one</w:t>
+      </w:r>
+      <w:r>
+        <w:rPr>
+          <w:sz w:val="24"/>
+          <w:lang w:val="en-GB"/>
+        </w:rPr>
+        <w:t xml:space="preserve"> who has psychological issues.</w:t>
+      </w:r>
+    </w:p>
+    <w:p>
+      <w:pPr>
+        <w:spacing w:after="0"/>
+        <w:rPr>
+          <w:sz w:val="24"/>
+          <w:lang w:val="en-GB"/>
+        </w:rPr>
+      </w:pPr>
+      <w:r>
+        <w:rPr>
+          <w:sz w:val="24"/>
+          <w:lang w:val="en-GB"/>
+        </w:rPr>
+        <w:t>Sweet.</w:t>
+      </w:r>
+    </w:p>
+    <w:p>
+      <w:pPr>
+        <w:spacing w:after="0"/>
+        <w:rPr>
+          <w:sz w:val="24"/>
+          <w:lang w:val="en-GB"/>
+        </w:rPr>
+      </w:pPr>
+      <w:r>
+        <w:rPr>
+          <w:sz w:val="24"/>
+          <w:lang w:val="en-GB"/>
+        </w:rPr>
+        <w:t>We came back to the living room, where Sunny was carefully analysing my whiteboard.</w:t>
+      </w:r>
+    </w:p>
+    <w:p>
+      <w:pPr>
+        <w:spacing w:after="0"/>
+        <w:rPr>
+          <w:sz w:val="24"/>
+          <w:lang w:val="en-GB"/>
+        </w:rPr>
+      </w:pPr>
+      <w:r>
+        <w:rPr>
+          <w:sz w:val="24"/>
+          <w:lang w:val="en-GB"/>
+        </w:rPr>
+        <w:t>“What’s that?” – Sunny asked, hinting at the whiteboard with a cheeky giggle.</w:t>
+      </w:r>
+    </w:p>
+    <w:p>
+      <w:pPr>
+        <w:spacing w:after="0"/>
+        <w:rPr>
+          <w:sz w:val="24"/>
+          <w:lang w:val="en-GB"/>
+        </w:rPr>
+      </w:pPr>
+      <w:r>
+        <w:rPr>
+          <w:sz w:val="24"/>
+          <w:lang w:val="en-GB"/>
+        </w:rPr>
+        <w:t>I tried to ignore the veiled mockery that hid behind her contrived interest, and proudly lingered my gaze on my life’s work.</w:t>
+      </w:r>
+    </w:p>
+    <w:p>
+      <w:pPr>
+        <w:spacing w:after="0"/>
+        <w:rPr>
+          <w:sz w:val="24"/>
+          <w:lang w:val="en-GB"/>
+        </w:rPr>
+      </w:pPr>
+      <w:r>
+        <w:rPr>
+          <w:sz w:val="24"/>
+          <w:lang w:val="en-GB"/>
+        </w:rPr>
+        <w:t>I’d been working for months on the equations that lay on the surface of the board.</w:t>
+      </w:r>
+    </w:p>
+    <w:p>
+      <w:pPr>
+        <w:spacing w:after="0"/>
+        <w:rPr>
+          <w:sz w:val="24"/>
+          <w:lang w:val="en-GB"/>
+        </w:rPr>
+      </w:pPr>
+      <w:r>
+        <w:rPr>
+          <w:sz w:val="24"/>
+          <w:lang w:val="en-GB"/>
+        </w:rPr>
+        <w:t>“That’s my job” – I replied in a dreamy voice – “I’m developing a new elegant theory to explain how the Higgs mechanism gives mass to the fundamental particles”</w:t>
+      </w:r>
+    </w:p>
+    <w:p>
+      <w:pPr>
+        <w:spacing w:after="0"/>
+        <w:rPr>
+          <w:sz w:val="24"/>
+          <w:lang w:val="en-GB"/>
+        </w:rPr>
+      </w:pPr>
+      <w:r>
+        <w:rPr>
+          <w:sz w:val="24"/>
+          <w:lang w:val="en-GB"/>
+        </w:rPr>
+        <w:t>Sunny slowly nodded at her with a confused look.</w:t>
+      </w:r>
+    </w:p>
+    <w:p>
+      <w:pPr>
+        <w:spacing w:after="0"/>
+        <w:rPr>
+          <w:sz w:val="24"/>
+          <w:lang w:val="en-GB"/>
+        </w:rPr>
+      </w:pPr>
+      <w:r>
+        <w:rPr>
+          <w:sz w:val="24"/>
+          <w:lang w:val="en-GB"/>
+        </w:rPr>
+        <w:t>In the earlier stages of my academic path, it would have annoyed me but then I was getting used to the poor attention that people directed to my work.</w:t>
+      </w:r>
+    </w:p>
+    <w:p>
+      <w:pPr>
+        <w:spacing w:after="0"/>
+        <w:rPr>
+          <w:sz w:val="24"/>
+          <w:lang w:val="en-GB"/>
+        </w:rPr>
+      </w:pPr>
+      <w:r>
+        <w:rPr>
+          <w:sz w:val="24"/>
+          <w:lang w:val="en-GB"/>
+        </w:rPr>
+        <w:t xml:space="preserve">“Basically, I study the reason why matter exists” – I added, trying to sound less </w:t>
+      </w:r>
+      <w:r>
+        <w:rPr>
+          <w:i/>
+          <w:sz w:val="24"/>
+          <w:lang w:val="en-GB"/>
+        </w:rPr>
+        <w:t>professional</w:t>
+      </w:r>
+      <w:r>
+        <w:rPr>
+          <w:sz w:val="24"/>
+          <w:lang w:val="en-GB"/>
+        </w:rPr>
+        <w:t>.</w:t>
+      </w:r>
+    </w:p>
+    <w:p>
+      <w:pPr>
+        <w:spacing w:after="0"/>
+        <w:rPr>
+          <w:sz w:val="24"/>
+          <w:lang w:val="en-GB"/>
+        </w:rPr>
+      </w:pPr>
+      <w:r>
+        <w:rPr>
+          <w:sz w:val="24"/>
+          <w:lang w:val="en-GB"/>
+        </w:rPr>
+        <w:t>The weird girl nodded in reply.</w:t>
+      </w:r>
+    </w:p>
+    <w:p>
+      <w:pPr>
+        <w:spacing w:after="0"/>
+        <w:rPr>
+          <w:sz w:val="24"/>
+          <w:lang w:val="en-GB"/>
+        </w:rPr>
+      </w:pPr>
+      <w:r>
+        <w:rPr>
+          <w:sz w:val="24"/>
+          <w:lang w:val="en-GB"/>
+        </w:rPr>
+        <w:t>“That looks like a bum” – She chuckled, pointing at a big lowercase omega in the ce</w:t>
+      </w:r>
+      <w:r>
+        <w:rPr>
+          <w:sz w:val="24"/>
+          <w:lang w:val="en-GB"/>
+        </w:rPr>
+        <w:t>ntre of my endless calculations – “Doesn’t it?”</w:t>
+      </w:r>
+    </w:p>
+    <w:p>
+      <w:pPr>
+        <w:spacing w:after="0"/>
+        <w:rPr>
+          <w:sz w:val="24"/>
+          <w:lang w:val="en-GB"/>
+        </w:rPr>
+      </w:pPr>
+      <w:r>
+        <w:rPr>
+          <w:sz w:val="24"/>
+          <w:lang w:val="en-GB"/>
+        </w:rPr>
+        <w:t>“No, I don’t think it looks like a bum” – I remarked, a little bit annoyed.</w:t>
+      </w:r>
+    </w:p>
+    <w:p>
+      <w:pPr>
+        <w:spacing w:after="0"/>
+        <w:rPr>
+          <w:sz w:val="24"/>
+          <w:lang w:val="en-GB"/>
+        </w:rPr>
+      </w:pPr>
+      <w:r>
+        <w:rPr>
+          <w:sz w:val="24"/>
+          <w:lang w:val="en-GB"/>
+        </w:rPr>
+        <w:t>“I think I have to go” – my mother said, fixing her scarf – “You don’t need me. Honey, show the house to Sunny and</w:t>
+      </w:r>
+      <w:r>
+        <w:rPr>
+          <w:sz w:val="24"/>
+          <w:lang w:val="en-GB"/>
+        </w:rPr>
+        <w:t xml:space="preserve"> call your sister</w:t>
+      </w:r>
+      <w:r>
+        <w:rPr>
+          <w:sz w:val="24"/>
+          <w:lang w:val="en-GB"/>
+        </w:rPr>
+        <w:t>”.</w:t>
+      </w:r>
+    </w:p>
+    <w:p>
+      <w:pPr>
+        <w:spacing w:after="0"/>
+        <w:rPr>
+          <w:sz w:val="24"/>
+          <w:lang w:val="en-GB"/>
+        </w:rPr>
+      </w:pPr>
+      <w:r>
+        <w:rPr>
+          <w:sz w:val="24"/>
+          <w:lang w:val="en-GB"/>
+        </w:rPr>
+        <w:t xml:space="preserve">As soon as she’d exited the door I just shouted – “Yoona! </w:t>
+      </w:r>
+      <w:r>
+        <w:rPr>
+          <w:i/>
+          <w:sz w:val="24"/>
+          <w:lang w:val="en-GB"/>
+        </w:rPr>
+        <w:t>Come here</w:t>
+      </w:r>
+      <w:r>
+        <w:rPr>
+          <w:sz w:val="24"/>
+          <w:lang w:val="en-GB"/>
+        </w:rPr>
+        <w:t>!”</w:t>
+      </w:r>
+    </w:p>
+    <w:p>
+      <w:pPr>
+        <w:spacing w:after="0"/>
+        <w:rPr>
+          <w:sz w:val="24"/>
+          <w:lang w:val="en-GB"/>
+        </w:rPr>
+      </w:pPr>
+      <w:r>
+        <w:rPr>
+          <w:sz w:val="24"/>
+          <w:lang w:val="en-GB"/>
+        </w:rPr>
+        <w:t>“</w:t>
+      </w:r>
+      <w:r>
+        <w:rPr>
+          <w:i/>
+          <w:sz w:val="24"/>
+          <w:lang w:val="en-GB"/>
+        </w:rPr>
+        <w:t>What do you want?</w:t>
+      </w:r>
+      <w:r>
+        <w:rPr>
+          <w:sz w:val="24"/>
+          <w:lang w:val="en-GB"/>
+        </w:rPr>
+        <w:t>” – She shouted back from afar – “</w:t>
+      </w:r>
+      <w:r>
+        <w:rPr>
+          <w:i/>
+          <w:sz w:val="24"/>
+          <w:lang w:val="en-GB"/>
+        </w:rPr>
+        <w:t>I’m playing StarCraft</w:t>
+      </w:r>
+      <w:r>
+        <w:rPr>
+          <w:sz w:val="24"/>
+          <w:lang w:val="en-GB"/>
+        </w:rPr>
+        <w:t>”.</w:t>
+      </w:r>
+    </w:p>
+    <w:p>
+      <w:pPr>
+        <w:spacing w:after="0"/>
+        <w:rPr>
+          <w:sz w:val="24"/>
+          <w:lang w:val="en-GB"/>
+        </w:rPr>
+      </w:pPr>
+      <w:r>
+        <w:rPr>
+          <w:sz w:val="24"/>
+          <w:lang w:val="en-GB"/>
+        </w:rPr>
+        <w:t xml:space="preserve">It took a few </w:t>
+      </w:r>
+      <w:r>
+        <w:rPr>
+          <w:sz w:val="24"/>
+          <w:lang w:val="en-GB"/>
+        </w:rPr>
+        <w:t xml:space="preserve">colourful </w:t>
+      </w:r>
+      <w:r>
+        <w:rPr>
+          <w:sz w:val="24"/>
+          <w:lang w:val="en-GB"/>
+        </w:rPr>
+        <w:t xml:space="preserve">verbal exchanges, but eventually my little sister </w:t>
+      </w:r>
+      <w:r>
+        <w:rPr>
+          <w:sz w:val="24"/>
+          <w:lang w:val="en-GB"/>
+        </w:rPr>
+        <w:t>abandoned her computer and hopped down the stairs.</w:t>
+      </w:r>
+    </w:p>
+    <w:p>
+      <w:pPr>
+        <w:spacing w:after="0"/>
+        <w:rPr>
+          <w:sz w:val="24"/>
+          <w:lang w:val="en-GB"/>
+        </w:rPr>
+      </w:pPr>
+      <w:r>
+        <w:rPr>
+          <w:sz w:val="24"/>
+          <w:lang w:val="en-GB"/>
+        </w:rPr>
+        <w:t>When Sunny’s eyes matched my sister’s, it was love at first sight.</w:t>
+      </w:r>
+    </w:p>
+    <w:p>
+      <w:pPr>
+        <w:spacing w:after="0"/>
+        <w:rPr>
+          <w:sz w:val="24"/>
+          <w:lang w:val="en-GB"/>
+        </w:rPr>
+      </w:pPr>
+      <w:r>
+        <w:rPr>
+          <w:sz w:val="24"/>
+          <w:lang w:val="en-GB"/>
+        </w:rPr>
+        <w:t xml:space="preserve">I am serious. </w:t>
       </w:r>
     </w:p>
     <w:p>
@@ -637,94 +1588,21 @@
           <w:lang w:val="en-GB"/>
         </w:rPr>
         <w:lastRenderedPageBreak/>
-        <w:t>“</w:t>
-      </w:r>
-      <w:r>
-        <w:rPr>
-          <w:sz w:val="24"/>
-          <w:lang w:val="en-GB"/>
-        </w:rPr>
-        <w:t>You and I, maybe, have different standards when it comes to ‘take perfect care’ of someone” – She said – “but I don’t think that dropping eggs on the floor, watering my laptop and almost killing your sister in the process is to be considered a good care”.</w:t>
-      </w:r>
-    </w:p>
-    <w:p>
-      <w:pPr>
-        <w:spacing w:after="0"/>
-        <w:rPr>
-          <w:sz w:val="24"/>
-          <w:lang w:val="en-GB"/>
-        </w:rPr>
-      </w:pPr>
-      <w:r>
-        <w:rPr>
-          <w:sz w:val="24"/>
-          <w:lang w:val="en-GB"/>
-        </w:rPr>
-        <w:t>I felt the blush growing in my cheeks.</w:t>
-      </w:r>
-    </w:p>
-    <w:p>
-      <w:pPr>
-        <w:spacing w:after="0"/>
-        <w:rPr>
-          <w:sz w:val="24"/>
-          <w:lang w:val="en-GB"/>
-        </w:rPr>
-      </w:pPr>
-      <w:r>
-        <w:rPr>
-          <w:sz w:val="24"/>
-          <w:lang w:val="en-GB"/>
-        </w:rPr>
-        <w:t>“I don’t want to blame you, though…” – She added – “Maybe you’re too busy with your work to pay attention to Yoona, so I just thought that a babysitter could help you”.</w:t>
-      </w:r>
-    </w:p>
-    <w:p>
-      <w:pPr>
-        <w:spacing w:after="0"/>
-        <w:rPr>
-          <w:sz w:val="24"/>
-          <w:lang w:val="en-GB"/>
-        </w:rPr>
-      </w:pPr>
-      <w:r>
-        <w:rPr>
-          <w:sz w:val="24"/>
-          <w:lang w:val="en-GB"/>
-        </w:rPr>
-        <w:t>“She’s weird” – I complained, pointing at the door of the living room.</w:t>
-      </w:r>
-    </w:p>
-    <w:p>
-      <w:pPr>
-        <w:spacing w:after="0"/>
-        <w:rPr>
-          <w:sz w:val="24"/>
-          <w:lang w:val="en-GB"/>
-        </w:rPr>
-      </w:pPr>
-      <w:r>
-        <w:rPr>
-          <w:sz w:val="24"/>
-          <w:lang w:val="en-GB"/>
-        </w:rPr>
-        <w:t>“Maybe you’re just afraid that someone else might steal your place of big sister”.</w:t>
-      </w:r>
-    </w:p>
-    <w:p>
-      <w:pPr>
-        <w:spacing w:after="0"/>
-        <w:rPr>
-          <w:sz w:val="24"/>
-          <w:lang w:val="en-GB"/>
-        </w:rPr>
-      </w:pPr>
-      <w:r>
-        <w:rPr>
-          <w:sz w:val="24"/>
-          <w:lang w:val="en-GB"/>
-        </w:rPr>
-        <w:t xml:space="preserve">See, my mother always does that: she comes here, summarizing all my flaws and telling me that a weird hippie is going to babysit my sister, </w:t>
+        <w:t xml:space="preserve">When the vulgar </w:t>
+      </w:r>
+      <w:r>
+        <w:rPr>
+          <w:sz w:val="24"/>
+          <w:lang w:val="en-GB"/>
+        </w:rPr>
+        <w:t>slovenliness</w:t>
+      </w:r>
+      <w:r>
+        <w:rPr>
+          <w:sz w:val="24"/>
+          <w:lang w:val="en-GB"/>
+        </w:rPr>
+        <w:t xml:space="preserve"> of the teenager ran into the perfidy and the maliciousness of my long-mouthed sister, I knew they would be the perfect </w:t>
       </w:r>
       <w:r>
         <w:rPr>
@@ -732,382 +1610,6 @@
           <w:sz w:val="24"/>
           <w:lang w:val="en-GB"/>
         </w:rPr>
-        <w:t>but I’m the one</w:t>
-      </w:r>
-      <w:r>
-        <w:rPr>
-          <w:sz w:val="24"/>
-          <w:lang w:val="en-GB"/>
-        </w:rPr>
-        <w:t xml:space="preserve"> who has psychological issues.</w:t>
-      </w:r>
-    </w:p>
-    <w:p>
-      <w:pPr>
-        <w:spacing w:after="0"/>
-        <w:rPr>
-          <w:sz w:val="24"/>
-          <w:lang w:val="en-GB"/>
-        </w:rPr>
-      </w:pPr>
-      <w:r>
-        <w:rPr>
-          <w:sz w:val="24"/>
-          <w:lang w:val="en-GB"/>
-        </w:rPr>
-        <w:t>Sweet.</w:t>
-      </w:r>
-    </w:p>
-    <w:p>
-      <w:pPr>
-        <w:spacing w:after="0"/>
-        <w:rPr>
-          <w:sz w:val="24"/>
-          <w:lang w:val="en-GB"/>
-        </w:rPr>
-      </w:pPr>
-      <w:r>
-        <w:rPr>
-          <w:sz w:val="24"/>
-          <w:lang w:val="en-GB"/>
-        </w:rPr>
-        <w:t>We came back to the living room, where Sunny was carefully analysing my whiteboard.</w:t>
-      </w:r>
-    </w:p>
-    <w:p>
-      <w:pPr>
-        <w:spacing w:after="0"/>
-        <w:rPr>
-          <w:sz w:val="24"/>
-          <w:lang w:val="en-GB"/>
-        </w:rPr>
-      </w:pPr>
-      <w:r>
-        <w:rPr>
-          <w:sz w:val="24"/>
-          <w:lang w:val="en-GB"/>
-        </w:rPr>
-        <w:t>“What’s that?” – Sunny asked, hinting at the whiteboard with a cheeky giggle.</w:t>
-      </w:r>
-    </w:p>
-    <w:p>
-      <w:pPr>
-        <w:spacing w:after="0"/>
-        <w:rPr>
-          <w:sz w:val="24"/>
-          <w:lang w:val="en-GB"/>
-        </w:rPr>
-      </w:pPr>
-      <w:r>
-        <w:rPr>
-          <w:sz w:val="24"/>
-          <w:lang w:val="en-GB"/>
-        </w:rPr>
-        <w:t>I tried to ignore the veiled mockery that hid behind her contrived interest, and proudly lingered my gaze on my life’s work.</w:t>
-      </w:r>
-    </w:p>
-    <w:p>
-      <w:pPr>
-        <w:spacing w:after="0"/>
-        <w:rPr>
-          <w:sz w:val="24"/>
-          <w:lang w:val="en-GB"/>
-        </w:rPr>
-      </w:pPr>
-      <w:r>
-        <w:rPr>
-          <w:sz w:val="24"/>
-          <w:lang w:val="en-GB"/>
-        </w:rPr>
-        <w:t>I’d been working for months on the equations that lay on the surface of the board.</w:t>
-      </w:r>
-    </w:p>
-    <w:p>
-      <w:pPr>
-        <w:spacing w:after="0"/>
-        <w:rPr>
-          <w:sz w:val="24"/>
-          <w:lang w:val="en-GB"/>
-        </w:rPr>
-      </w:pPr>
-      <w:r>
-        <w:rPr>
-          <w:sz w:val="24"/>
-          <w:lang w:val="en-GB"/>
-        </w:rPr>
-        <w:t>“That’s my job” – I replied in a dreamy voice – “I’m developing a new elegant theory to explain how the Higgs mechanism gives mass to the fundamental particles”</w:t>
-      </w:r>
-    </w:p>
-    <w:p>
-      <w:pPr>
-        <w:spacing w:after="0"/>
-        <w:rPr>
-          <w:sz w:val="24"/>
-          <w:lang w:val="en-GB"/>
-        </w:rPr>
-      </w:pPr>
-      <w:r>
-        <w:rPr>
-          <w:sz w:val="24"/>
-          <w:lang w:val="en-GB"/>
-        </w:rPr>
-        <w:t>Sunny slowly nodded at her with a confused look.</w:t>
-      </w:r>
-    </w:p>
-    <w:p>
-      <w:pPr>
-        <w:spacing w:after="0"/>
-        <w:rPr>
-          <w:sz w:val="24"/>
-          <w:lang w:val="en-GB"/>
-        </w:rPr>
-      </w:pPr>
-      <w:r>
-        <w:rPr>
-          <w:sz w:val="24"/>
-          <w:lang w:val="en-GB"/>
-        </w:rPr>
-        <w:t>In the earlier stages of my academic path, it would have annoyed me but then I was getting used to the poor attention that people directed to my work.</w:t>
-      </w:r>
-    </w:p>
-    <w:p>
-      <w:pPr>
-        <w:spacing w:after="0"/>
-        <w:rPr>
-          <w:sz w:val="24"/>
-          <w:lang w:val="en-GB"/>
-        </w:rPr>
-      </w:pPr>
-      <w:r>
-        <w:rPr>
-          <w:sz w:val="24"/>
-          <w:lang w:val="en-GB"/>
-        </w:rPr>
-        <w:t>“Basically, I study the reason why matter exists” – I added, trying to sound less professional.</w:t>
-      </w:r>
-    </w:p>
-    <w:p>
-      <w:pPr>
-        <w:spacing w:after="0"/>
-        <w:rPr>
-          <w:sz w:val="24"/>
-          <w:lang w:val="en-GB"/>
-        </w:rPr>
-      </w:pPr>
-      <w:r>
-        <w:rPr>
-          <w:sz w:val="24"/>
-          <w:lang w:val="en-GB"/>
-        </w:rPr>
-        <w:t>The weird girl nodded in reply.</w:t>
-      </w:r>
-    </w:p>
-    <w:p>
-      <w:pPr>
-        <w:spacing w:after="0"/>
-        <w:rPr>
-          <w:sz w:val="24"/>
-          <w:lang w:val="en-GB"/>
-        </w:rPr>
-      </w:pPr>
-      <w:r>
-        <w:rPr>
-          <w:sz w:val="24"/>
-          <w:lang w:val="en-GB"/>
-        </w:rPr>
-        <w:t>“That looks like a bum” – She chuckled, pointing at a big lowercase omega in the ce</w:t>
-      </w:r>
-      <w:r>
-        <w:rPr>
-          <w:sz w:val="24"/>
-          <w:lang w:val="en-GB"/>
-        </w:rPr>
-        <w:t>ntre of my endless calculations – “Doesn’t it?”</w:t>
-      </w:r>
-    </w:p>
-    <w:p>
-      <w:pPr>
-        <w:spacing w:after="0"/>
-        <w:rPr>
-          <w:sz w:val="24"/>
-          <w:lang w:val="en-GB"/>
-        </w:rPr>
-      </w:pPr>
-      <w:r>
-        <w:rPr>
-          <w:sz w:val="24"/>
-          <w:lang w:val="en-GB"/>
-        </w:rPr>
-        <w:t>“No, I don’t think it looks like a bum” – I remarked, a little bit annoyed.</w:t>
-      </w:r>
-    </w:p>
-    <w:p>
-      <w:pPr>
-        <w:spacing w:after="0"/>
-        <w:rPr>
-          <w:sz w:val="24"/>
-          <w:lang w:val="en-GB"/>
-        </w:rPr>
-      </w:pPr>
-      <w:r>
-        <w:rPr>
-          <w:sz w:val="24"/>
-          <w:lang w:val="en-GB"/>
-        </w:rPr>
-        <w:t>“I think I have to go” – my mother said, fixing her scarf – “You don’t need me. Honey, show the house to Sunny and introduce Yoona, to her”.</w:t>
-      </w:r>
-    </w:p>
-    <w:p>
-      <w:pPr>
-        <w:spacing w:after="0"/>
-        <w:rPr>
-          <w:sz w:val="24"/>
-          <w:lang w:val="en-GB"/>
-        </w:rPr>
-      </w:pPr>
-      <w:r>
-        <w:rPr>
-          <w:sz w:val="24"/>
-          <w:lang w:val="en-GB"/>
-        </w:rPr>
-        <w:t xml:space="preserve">As soon as she’d exited the door I just shouted – “Yoona! </w:t>
-      </w:r>
-      <w:r>
-        <w:rPr>
-          <w:i/>
-          <w:sz w:val="24"/>
-          <w:lang w:val="en-GB"/>
-        </w:rPr>
-        <w:t>Come here</w:t>
-      </w:r>
-      <w:r>
-        <w:rPr>
-          <w:sz w:val="24"/>
-          <w:lang w:val="en-GB"/>
-        </w:rPr>
-        <w:t>!”</w:t>
-      </w:r>
-    </w:p>
-    <w:p>
-      <w:pPr>
-        <w:spacing w:after="0"/>
-        <w:rPr>
-          <w:sz w:val="24"/>
-          <w:lang w:val="en-GB"/>
-        </w:rPr>
-      </w:pPr>
-      <w:r>
-        <w:rPr>
-          <w:sz w:val="24"/>
-          <w:lang w:val="en-GB"/>
-        </w:rPr>
-        <w:t>“</w:t>
-      </w:r>
-      <w:r>
-        <w:rPr>
-          <w:i/>
-          <w:sz w:val="24"/>
-          <w:lang w:val="en-GB"/>
-        </w:rPr>
-        <w:t>What do you want?</w:t>
-      </w:r>
-      <w:r>
-        <w:rPr>
-          <w:sz w:val="24"/>
-          <w:lang w:val="en-GB"/>
-        </w:rPr>
-        <w:t>” – She shouted back from afar – “</w:t>
-      </w:r>
-      <w:r>
-        <w:rPr>
-          <w:i/>
-          <w:sz w:val="24"/>
-          <w:lang w:val="en-GB"/>
-        </w:rPr>
-        <w:t>I’m playing StarCraft</w:t>
-      </w:r>
-      <w:r>
-        <w:rPr>
-          <w:sz w:val="24"/>
-          <w:lang w:val="en-GB"/>
-        </w:rPr>
-        <w:t>”.</w:t>
-      </w:r>
-    </w:p>
-    <w:p>
-      <w:pPr>
-        <w:spacing w:after="0"/>
-        <w:rPr>
-          <w:sz w:val="24"/>
-          <w:lang w:val="en-GB"/>
-        </w:rPr>
-      </w:pPr>
-      <w:r>
-        <w:rPr>
-          <w:sz w:val="24"/>
-          <w:lang w:val="en-GB"/>
-        </w:rPr>
-        <w:t xml:space="preserve">It took a few verbal exchanges, but eventually my little sister </w:t>
-      </w:r>
-      <w:r>
-        <w:rPr>
-          <w:sz w:val="24"/>
-          <w:lang w:val="en-GB"/>
-        </w:rPr>
-        <w:t>abandoned her computer and hopped down the stairs.</w:t>
-      </w:r>
-    </w:p>
-    <w:p>
-      <w:pPr>
-        <w:spacing w:after="0"/>
-        <w:rPr>
-          <w:sz w:val="24"/>
-          <w:lang w:val="en-GB"/>
-        </w:rPr>
-      </w:pPr>
-      <w:r>
-        <w:rPr>
-          <w:sz w:val="24"/>
-          <w:lang w:val="en-GB"/>
-        </w:rPr>
-        <w:t>When Sunny’s eyes matched my sister’s, it was love at first sight.</w:t>
-      </w:r>
-    </w:p>
-    <w:p>
-      <w:pPr>
-        <w:spacing w:after="0"/>
-        <w:rPr>
-          <w:sz w:val="24"/>
-          <w:lang w:val="en-GB"/>
-        </w:rPr>
-      </w:pPr>
-      <w:r>
-        <w:rPr>
-          <w:sz w:val="24"/>
-          <w:lang w:val="en-GB"/>
-        </w:rPr>
-        <w:t xml:space="preserve">I am serious. When the vulgar </w:t>
-      </w:r>
-      <w:r>
-        <w:rPr>
-          <w:sz w:val="24"/>
-          <w:lang w:val="en-GB"/>
-        </w:rPr>
-        <w:t>slovenliness</w:t>
-      </w:r>
-      <w:r>
-        <w:rPr>
-          <w:sz w:val="24"/>
-          <w:lang w:val="en-GB"/>
-        </w:rPr>
-        <w:t xml:space="preserve"> of the teenager ran into the perfidy and the maliciousness of my long-mouthed sister, I knew they would be the perfect </w:t>
-      </w:r>
-      <w:r>
-        <w:rPr>
-          <w:i/>
-          <w:sz w:val="24"/>
-          <w:lang w:val="en-GB"/>
-        </w:rPr>
         <w:t xml:space="preserve">babysitter-kid </w:t>
       </w:r>
       <w:r>
@@ -1186,24 +1688,59 @@
         </w:rPr>
         <w:t>Yoona replied with a chuckle.</w:t>
       </w:r>
-    </w:p>
-    <w:p>
-      <w:pPr>
-        <w:spacing w:after="0"/>
-        <w:rPr>
-          <w:sz w:val="24"/>
-          <w:lang w:val="en-GB"/>
-        </w:rPr>
-      </w:pPr>
-      <w:r>
-        <w:rPr>
-          <w:sz w:val="24"/>
-          <w:lang w:val="en-GB"/>
-        </w:rPr>
-        <w:t>“So, Yoona right?” – She said – “</w:t>
+      <w:r>
+        <w:rPr>
+          <w:sz w:val="24"/>
+          <w:lang w:val="en-GB"/>
+        </w:rPr>
+        <w:t xml:space="preserve"> </w:t>
+      </w:r>
+    </w:p>
+    <w:p>
+      <w:pPr>
+        <w:spacing w:after="0"/>
+        <w:rPr>
+          <w:sz w:val="24"/>
+          <w:lang w:val="en-GB"/>
+        </w:rPr>
+      </w:pPr>
+      <w:r>
+        <w:rPr>
+          <w:sz w:val="24"/>
+          <w:lang w:val="en-GB"/>
+        </w:rPr>
+        <w:t xml:space="preserve">My personal liberty </w:t>
+      </w:r>
+      <w:r>
+        <w:rPr>
+          <w:sz w:val="24"/>
+          <w:lang w:val="en-GB"/>
+        </w:rPr>
+        <w:t>had</w:t>
+      </w:r>
+      <w:r>
+        <w:rPr>
+          <w:sz w:val="24"/>
+          <w:lang w:val="en-GB"/>
+        </w:rPr>
+        <w:t xml:space="preserve"> </w:t>
+      </w:r>
+      <w:r>
+        <w:rPr>
+          <w:sz w:val="24"/>
+          <w:lang w:val="en-GB"/>
+        </w:rPr>
+        <w:t xml:space="preserve">just </w:t>
       </w:r>
       <w:bookmarkStart w:id="0" w:name="_GoBack"/>
       <w:bookmarkEnd w:id="0"/>
+      <w:r>
+        <w:rPr>
+          <w:sz w:val="24"/>
+          <w:lang w:val="en-GB"/>
+        </w:rPr>
+        <w:t>terminated.</w:t>
+      </w:r>
     </w:p>
     <w:sectPr>
       <w:pgSz w:w="11906" w:h="16838"/>

</xml_diff>

<commit_message>
lwg, chapter 2 finalized.
</commit_message>
<xml_diff>
--- a/story-lwg/Chapter 02.docx
+++ b/story-lwg/Chapter 02.docx
@@ -531,7 +531,21 @@
           <w:sz w:val="24"/>
           <w:lang w:val="en-GB"/>
         </w:rPr>
-        <w:t xml:space="preserve">“Hi, mom” – I mumbled, raising my gaze towards my mom. </w:t>
+        <w:t xml:space="preserve">“Hi, mom” – I mumbled, raising my gaze towards </w:t>
+      </w:r>
+      <w:r>
+        <w:rPr>
+          <w:sz w:val="24"/>
+          <w:lang w:val="en-GB"/>
+        </w:rPr>
+        <w:t>her</w:t>
+      </w:r>
+      <w:r>
+        <w:rPr>
+          <w:sz w:val="24"/>
+          <w:lang w:val="en-GB"/>
+        </w:rPr>
+        <w:t xml:space="preserve">. </w:t>
       </w:r>
     </w:p>
     <w:p>
@@ -1670,70 +1684,98 @@
           <w:sz w:val="24"/>
           <w:lang w:val="en-GB"/>
         </w:rPr>
-        <w:t>“I’m only half pixie” – She explained to my sister with a giggle – “My mother is short like me, but my father is a real giant”.</w:t>
-      </w:r>
-    </w:p>
-    <w:p>
-      <w:pPr>
-        <w:spacing w:after="0"/>
-        <w:rPr>
-          <w:sz w:val="24"/>
-          <w:lang w:val="en-GB"/>
-        </w:rPr>
-      </w:pPr>
-      <w:r>
-        <w:rPr>
-          <w:sz w:val="24"/>
-          <w:lang w:val="en-GB"/>
-        </w:rPr>
-        <w:t>Yoona replied with a chuckle.</w:t>
-      </w:r>
-      <w:r>
-        <w:rPr>
-          <w:sz w:val="24"/>
-          <w:lang w:val="en-GB"/>
-        </w:rPr>
-        <w:t xml:space="preserve"> </w:t>
-      </w:r>
-    </w:p>
-    <w:p>
-      <w:pPr>
-        <w:spacing w:after="0"/>
-        <w:rPr>
-          <w:sz w:val="24"/>
-          <w:lang w:val="en-GB"/>
-        </w:rPr>
-      </w:pPr>
-      <w:r>
-        <w:rPr>
-          <w:sz w:val="24"/>
-          <w:lang w:val="en-GB"/>
-        </w:rPr>
-        <w:t xml:space="preserve">My personal liberty </w:t>
-      </w:r>
-      <w:r>
-        <w:rPr>
-          <w:sz w:val="24"/>
-          <w:lang w:val="en-GB"/>
-        </w:rPr>
-        <w:t>had</w:t>
-      </w:r>
-      <w:r>
-        <w:rPr>
-          <w:sz w:val="24"/>
-          <w:lang w:val="en-GB"/>
-        </w:rPr>
-        <w:t xml:space="preserve"> </w:t>
-      </w:r>
-      <w:r>
-        <w:rPr>
-          <w:sz w:val="24"/>
-          <w:lang w:val="en-GB"/>
-        </w:rPr>
-        <w:t xml:space="preserve">just </w:t>
+        <w:t>“I’m only half pixie</w:t>
+      </w:r>
+      <w:r>
+        <w:rPr>
+          <w:sz w:val="24"/>
+          <w:lang w:val="en-GB"/>
+        </w:rPr>
+        <w:t>, actually</w:t>
+      </w:r>
+      <w:r>
+        <w:rPr>
+          <w:sz w:val="24"/>
+          <w:lang w:val="en-GB"/>
+        </w:rPr>
+        <w:t>” – She explained to my sister with a giggle – “</w:t>
+      </w:r>
+      <w:r>
+        <w:rPr>
+          <w:sz w:val="24"/>
+          <w:lang w:val="en-GB"/>
+        </w:rPr>
+        <w:t>If I were a pixie I would be way smaller…</w:t>
+      </w:r>
+      <w:r>
+        <w:rPr>
+          <w:sz w:val="24"/>
+          <w:lang w:val="en-GB"/>
+        </w:rPr>
+        <w:t>”</w:t>
       </w:r>
       <w:bookmarkStart w:id="0" w:name="_GoBack"/>
       <w:bookmarkEnd w:id="0"/>
+    </w:p>
+    <w:p>
+      <w:pPr>
+        <w:spacing w:after="0"/>
+        <w:rPr>
+          <w:sz w:val="24"/>
+          <w:lang w:val="en-GB"/>
+        </w:rPr>
+      </w:pPr>
+      <w:r>
+        <w:rPr>
+          <w:sz w:val="24"/>
+          <w:lang w:val="en-GB"/>
+        </w:rPr>
+        <w:t>Yoona replied with a chuckle.</w:t>
+      </w:r>
+      <w:r>
+        <w:rPr>
+          <w:sz w:val="24"/>
+          <w:lang w:val="en-GB"/>
+        </w:rPr>
+        <w:t xml:space="preserve"> </w:t>
+      </w:r>
+    </w:p>
+    <w:p>
+      <w:pPr>
+        <w:spacing w:after="0"/>
+        <w:rPr>
+          <w:sz w:val="24"/>
+          <w:lang w:val="en-GB"/>
+        </w:rPr>
+      </w:pPr>
+      <w:r>
+        <w:rPr>
+          <w:sz w:val="24"/>
+          <w:lang w:val="en-GB"/>
+        </w:rPr>
+        <w:t xml:space="preserve">My personal liberty </w:t>
+      </w:r>
+      <w:r>
+        <w:rPr>
+          <w:sz w:val="24"/>
+          <w:lang w:val="en-GB"/>
+        </w:rPr>
+        <w:t>had</w:t>
+      </w:r>
+      <w:r>
+        <w:rPr>
+          <w:sz w:val="24"/>
+          <w:lang w:val="en-GB"/>
+        </w:rPr>
+        <w:t xml:space="preserve"> </w:t>
+      </w:r>
+      <w:r>
+        <w:rPr>
+          <w:sz w:val="24"/>
+          <w:lang w:val="en-GB"/>
+        </w:rPr>
+        <w:t xml:space="preserve">just </w:t>
+      </w:r>
       <w:r>
         <w:rPr>
           <w:sz w:val="24"/>

</xml_diff>